<commit_message>
First submission of P6
</commit_message>
<xml_diff>
--- a/Project Materials/P6 Materials/README.docx
+++ b/Project Materials/P6 Materials/README.docx
@@ -5,53 +5,1716 @@
     <w:p>
       <w:pPr>
         <w:jc w:val="center"/>
-      </w:pPr>
-      <w:r>
+        <w:rPr>
+          <w:rFonts w:ascii="Times New Roman" w:hAnsi="Times New Roman" w:cs="Times New Roman"/>
+          <w:b/>
+          <w:sz w:val="24"/>
+          <w:szCs w:val="24"/>
+        </w:rPr>
+      </w:pPr>
+      <w:r>
+        <w:rPr>
+          <w:rFonts w:ascii="Times New Roman" w:hAnsi="Times New Roman" w:cs="Times New Roman"/>
+          <w:b/>
+          <w:sz w:val="24"/>
+          <w:szCs w:val="24"/>
+        </w:rPr>
+        <w:t xml:space="preserve">Global </w:t>
+      </w:r>
+      <w:r>
+        <w:rPr>
+          <w:rFonts w:ascii="Times New Roman" w:hAnsi="Times New Roman" w:cs="Times New Roman"/>
+          <w:b/>
+          <w:sz w:val="24"/>
+          <w:szCs w:val="24"/>
+        </w:rPr>
         <w:t>Emissions Explorer with d3.js</w:t>
       </w:r>
     </w:p>
     <w:p>
       <w:pPr>
         <w:jc w:val="center"/>
-      </w:pPr>
+        <w:rPr>
+          <w:rFonts w:ascii="Times New Roman" w:hAnsi="Times New Roman" w:cs="Times New Roman"/>
+          <w:b/>
+          <w:sz w:val="24"/>
+          <w:szCs w:val="24"/>
+        </w:rPr>
+      </w:pPr>
+      <w:r>
+        <w:rPr>
+          <w:rFonts w:ascii="Times New Roman" w:hAnsi="Times New Roman" w:cs="Times New Roman"/>
+          <w:b/>
+          <w:sz w:val="24"/>
+          <w:szCs w:val="24"/>
+        </w:rPr>
+        <w:t>Udacity Data Analysis P6</w:t>
+      </w:r>
+    </w:p>
+    <w:p>
+      <w:pPr>
+        <w:rPr>
+          <w:rFonts w:ascii="Times New Roman" w:hAnsi="Times New Roman" w:cs="Times New Roman"/>
+          <w:sz w:val="24"/>
+          <w:szCs w:val="24"/>
+        </w:rPr>
+      </w:pPr>
+      <w:r>
+        <w:rPr>
+          <w:rFonts w:ascii="Times New Roman" w:hAnsi="Times New Roman" w:cs="Times New Roman"/>
+          <w:sz w:val="24"/>
+          <w:szCs w:val="24"/>
+        </w:rPr>
+        <w:t>(</w:t>
+      </w:r>
+      <w:r>
+        <w:rPr>
+          <w:rFonts w:ascii="Times New Roman" w:hAnsi="Times New Roman" w:cs="Times New Roman"/>
+          <w:sz w:val="24"/>
+          <w:szCs w:val="24"/>
+        </w:rPr>
+        <w:t xml:space="preserve">Note: The final version folder contains the complete working visualization. Versions 1 and 2 are in the </w:t>
+      </w:r>
+      <w:r>
+        <w:rPr>
+          <w:rFonts w:ascii="Times New Roman" w:hAnsi="Times New Roman" w:cs="Times New Roman"/>
+          <w:sz w:val="24"/>
+          <w:szCs w:val="24"/>
+        </w:rPr>
+        <w:t xml:space="preserve">associated folders. The old data folder contains the initial dataset and different stages of the data that were used along with the </w:t>
+      </w:r>
       <w:proofErr w:type="spellStart"/>
       <w:r>
-        <w:t>Udacity</w:t>
+        <w:rPr>
+          <w:rFonts w:ascii="Times New Roman" w:hAnsi="Times New Roman" w:cs="Times New Roman"/>
+          <w:sz w:val="24"/>
+          <w:szCs w:val="24"/>
+        </w:rPr>
+        <w:t>Jupyter</w:t>
       </w:r>
       <w:proofErr w:type="spellEnd"/>
       <w:r>
-        <w:t xml:space="preserve"> Data Analysis P6</w:t>
-      </w:r>
-    </w:p>
-    <w:p>
-      <w:r>
+        <w:rPr>
+          <w:rFonts w:ascii="Times New Roman" w:hAnsi="Times New Roman" w:cs="Times New Roman"/>
+          <w:sz w:val="24"/>
+          <w:szCs w:val="24"/>
+        </w:rPr>
+        <w:t xml:space="preserve"> Notebook used to wrangle the data with Python.) </w:t>
+      </w:r>
+    </w:p>
+    <w:p>
+      <w:pPr>
+        <w:rPr>
+          <w:rFonts w:ascii="Times New Roman" w:hAnsi="Times New Roman" w:cs="Times New Roman"/>
+          <w:b/>
+          <w:sz w:val="24"/>
+          <w:szCs w:val="24"/>
+          <w:u w:val="single"/>
+        </w:rPr>
+      </w:pPr>
+      <w:r>
+        <w:rPr>
+          <w:rFonts w:ascii="Times New Roman" w:hAnsi="Times New Roman" w:cs="Times New Roman"/>
+          <w:b/>
+          <w:sz w:val="24"/>
+          <w:szCs w:val="24"/>
+          <w:u w:val="single"/>
+        </w:rPr>
         <w:t>Summary</w:t>
-      </w:r>
-    </w:p>
-    <w:p>
-      <w:r>
-        <w:t>Design</w:t>
-      </w:r>
-    </w:p>
-    <w:p>
-      <w:r>
-        <w:t>Feedback</w:t>
-      </w:r>
-    </w:p>
-    <w:p>
-      <w:r>
-        <w:t>The buttons should automatically update the years. Change the correct location of the bubbles. Let readers know about the scale for the radius.</w:t>
       </w:r>
       <w:bookmarkStart w:id="0" w:name="_GoBack"/>
       <w:bookmarkEnd w:id="0"/>
-      <w:r>
+    </w:p>
+    <w:p>
+      <w:pPr>
+        <w:rPr>
+          <w:rFonts w:ascii="Times New Roman" w:hAnsi="Times New Roman" w:cs="Times New Roman"/>
+          <w:sz w:val="24"/>
+          <w:szCs w:val="24"/>
+        </w:rPr>
+      </w:pPr>
+      <w:r>
+        <w:rPr>
+          <w:rFonts w:ascii="Times New Roman" w:hAnsi="Times New Roman" w:cs="Times New Roman"/>
+          <w:sz w:val="24"/>
+          <w:szCs w:val="24"/>
+        </w:rPr>
+        <w:t>The Global Emissions Explorer is a web application designed to allow readers to understand and contextualize</w:t>
+      </w:r>
+      <w:r>
+        <w:rPr>
+          <w:rFonts w:ascii="Times New Roman" w:hAnsi="Times New Roman" w:cs="Times New Roman"/>
+          <w:sz w:val="24"/>
+          <w:szCs w:val="24"/>
+        </w:rPr>
+        <w:t xml:space="preserve"> carbon dioxide emissions</w:t>
+      </w:r>
+      <w:r>
+        <w:rPr>
+          <w:rFonts w:ascii="Times New Roman" w:hAnsi="Times New Roman" w:cs="Times New Roman"/>
+          <w:sz w:val="24"/>
+          <w:szCs w:val="24"/>
+        </w:rPr>
+        <w:t xml:space="preserve"> data. </w:t>
+      </w:r>
+      <w:r>
+        <w:rPr>
+          <w:rFonts w:ascii="Times New Roman" w:hAnsi="Times New Roman" w:cs="Times New Roman"/>
+          <w:sz w:val="24"/>
+          <w:szCs w:val="24"/>
+        </w:rPr>
+        <w:t>The exploration tool consists of two parts:</w:t>
+      </w:r>
+      <w:r>
+        <w:rPr>
+          <w:rFonts w:ascii="Times New Roman" w:hAnsi="Times New Roman" w:cs="Times New Roman"/>
+          <w:sz w:val="24"/>
+          <w:szCs w:val="24"/>
+        </w:rPr>
+        <w:t xml:space="preserve"> a world map all</w:t>
+      </w:r>
+      <w:r>
+        <w:rPr>
+          <w:rFonts w:ascii="Times New Roman" w:hAnsi="Times New Roman" w:cs="Times New Roman"/>
+          <w:sz w:val="24"/>
+          <w:szCs w:val="24"/>
+        </w:rPr>
+        <w:t xml:space="preserve">ows readers to visualize emissions of all </w:t>
+      </w:r>
+      <w:r>
+        <w:rPr>
+          <w:rFonts w:ascii="Times New Roman" w:hAnsi="Times New Roman" w:cs="Times New Roman"/>
+          <w:sz w:val="24"/>
+          <w:szCs w:val="24"/>
+        </w:rPr>
+        <w:t xml:space="preserve">countries at once, with circles </w:t>
+      </w:r>
+      <w:r>
+        <w:rPr>
+          <w:rFonts w:ascii="Times New Roman" w:hAnsi="Times New Roman" w:cs="Times New Roman"/>
+          <w:sz w:val="24"/>
+          <w:szCs w:val="24"/>
+        </w:rPr>
+        <w:t>on each country</w:t>
+      </w:r>
+      <w:r>
+        <w:rPr>
+          <w:rFonts w:ascii="Times New Roman" w:hAnsi="Times New Roman" w:cs="Times New Roman"/>
+          <w:sz w:val="24"/>
+          <w:szCs w:val="24"/>
+        </w:rPr>
+        <w:t xml:space="preserve"> sized according t</w:t>
+      </w:r>
+      <w:r>
+        <w:rPr>
+          <w:rFonts w:ascii="Times New Roman" w:hAnsi="Times New Roman" w:cs="Times New Roman"/>
+          <w:sz w:val="24"/>
+          <w:szCs w:val="24"/>
+        </w:rPr>
+        <w:t xml:space="preserve">o the </w:t>
+      </w:r>
+      <w:r>
+        <w:rPr>
+          <w:rFonts w:ascii="Times New Roman" w:hAnsi="Times New Roman" w:cs="Times New Roman"/>
+          <w:sz w:val="24"/>
+          <w:szCs w:val="24"/>
+        </w:rPr>
+        <w:t xml:space="preserve">CO2 </w:t>
+      </w:r>
+      <w:r>
+        <w:rPr>
+          <w:rFonts w:ascii="Times New Roman" w:hAnsi="Times New Roman" w:cs="Times New Roman"/>
+          <w:sz w:val="24"/>
+          <w:szCs w:val="24"/>
+        </w:rPr>
+        <w:t>emissions for that country in a</w:t>
+      </w:r>
+      <w:r>
+        <w:rPr>
+          <w:rFonts w:ascii="Times New Roman" w:hAnsi="Times New Roman" w:cs="Times New Roman"/>
+          <w:sz w:val="24"/>
+          <w:szCs w:val="24"/>
+        </w:rPr>
+        <w:t xml:space="preserve"> given year, and a chart allo</w:t>
+      </w:r>
+      <w:r>
+        <w:rPr>
+          <w:rFonts w:ascii="Times New Roman" w:hAnsi="Times New Roman" w:cs="Times New Roman"/>
+          <w:sz w:val="24"/>
+          <w:szCs w:val="24"/>
+        </w:rPr>
+        <w:t>ws readers to see how the emissions levels from the top 15 emitting countries have changed since 1850.</w:t>
+      </w:r>
+      <w:r>
+        <w:rPr>
+          <w:rFonts w:ascii="Times New Roman" w:hAnsi="Times New Roman" w:cs="Times New Roman"/>
+          <w:sz w:val="24"/>
+          <w:szCs w:val="24"/>
+        </w:rPr>
+        <w:t xml:space="preserve"> All of the data</w:t>
+      </w:r>
+      <w:r>
+        <w:rPr>
+          <w:rFonts w:ascii="Times New Roman" w:hAnsi="Times New Roman" w:cs="Times New Roman"/>
+          <w:sz w:val="24"/>
+          <w:szCs w:val="24"/>
+        </w:rPr>
+        <w:t xml:space="preserve"> in the visualization</w:t>
+      </w:r>
+      <w:r>
+        <w:rPr>
+          <w:rFonts w:ascii="Times New Roman" w:hAnsi="Times New Roman" w:cs="Times New Roman"/>
+          <w:sz w:val="24"/>
+          <w:szCs w:val="24"/>
+        </w:rPr>
         <w:t xml:space="preserve"> </w:t>
       </w:r>
-    </w:p>
-    <w:p>
-      <w:r>
+      <w:r>
+        <w:rPr>
+          <w:rFonts w:ascii="Times New Roman" w:hAnsi="Times New Roman" w:cs="Times New Roman"/>
+          <w:sz w:val="24"/>
+          <w:szCs w:val="24"/>
+        </w:rPr>
+        <w:t xml:space="preserve">is available </w:t>
+      </w:r>
+      <w:r>
+        <w:rPr>
+          <w:rFonts w:ascii="Times New Roman" w:hAnsi="Times New Roman" w:cs="Times New Roman"/>
+          <w:sz w:val="24"/>
+          <w:szCs w:val="24"/>
+        </w:rPr>
+        <w:t>from the</w:t>
+      </w:r>
+      <w:r>
+        <w:rPr>
+          <w:rFonts w:ascii="Times New Roman" w:hAnsi="Times New Roman" w:cs="Times New Roman"/>
+          <w:sz w:val="24"/>
+          <w:szCs w:val="24"/>
+        </w:rPr>
+        <w:t xml:space="preserve"> Climate Analysis Indicators Tool created by the</w:t>
+      </w:r>
+      <w:r>
+        <w:rPr>
+          <w:rFonts w:ascii="Times New Roman" w:hAnsi="Times New Roman" w:cs="Times New Roman"/>
+          <w:sz w:val="24"/>
+          <w:szCs w:val="24"/>
+        </w:rPr>
+        <w:t xml:space="preserve"> World Resources Institute, but </w:t>
+      </w:r>
+      <w:r>
+        <w:rPr>
+          <w:rFonts w:ascii="Times New Roman" w:hAnsi="Times New Roman" w:cs="Times New Roman"/>
+          <w:sz w:val="24"/>
+          <w:szCs w:val="24"/>
+        </w:rPr>
+        <w:t xml:space="preserve">the data in its raw form can be difficult to interpret. </w:t>
+      </w:r>
+      <w:r>
+        <w:rPr>
+          <w:rFonts w:ascii="Times New Roman" w:hAnsi="Times New Roman" w:cs="Times New Roman"/>
+          <w:sz w:val="24"/>
+          <w:szCs w:val="24"/>
+        </w:rPr>
+        <w:t>It is my hope that this visualization will allow readers to</w:t>
+      </w:r>
+      <w:r>
+        <w:rPr>
+          <w:rFonts w:ascii="Times New Roman" w:hAnsi="Times New Roman" w:cs="Times New Roman"/>
+          <w:sz w:val="24"/>
+          <w:szCs w:val="24"/>
+        </w:rPr>
+        <w:t xml:space="preserve"> observe the extent to which emissions have risen since 1850 as well as make comparisons between countries to determine which nations have the most progress to make towards developing a sustainable society. </w:t>
+      </w:r>
+    </w:p>
+    <w:p>
+      <w:pPr>
+        <w:rPr>
+          <w:rFonts w:ascii="Times New Roman" w:hAnsi="Times New Roman" w:cs="Times New Roman"/>
+          <w:b/>
+          <w:sz w:val="24"/>
+          <w:szCs w:val="24"/>
+          <w:u w:val="single"/>
+        </w:rPr>
+      </w:pPr>
+      <w:r>
+        <w:rPr>
+          <w:rFonts w:ascii="Times New Roman" w:hAnsi="Times New Roman" w:cs="Times New Roman"/>
+          <w:b/>
+          <w:sz w:val="24"/>
+          <w:szCs w:val="24"/>
+          <w:u w:val="single"/>
+        </w:rPr>
+        <w:t>Design</w:t>
+      </w:r>
+    </w:p>
+    <w:p>
+      <w:pPr>
+        <w:rPr>
+          <w:rFonts w:ascii="Times New Roman" w:hAnsi="Times New Roman" w:cs="Times New Roman"/>
+          <w:sz w:val="24"/>
+          <w:szCs w:val="24"/>
+        </w:rPr>
+      </w:pPr>
+      <w:r>
+        <w:rPr>
+          <w:rFonts w:ascii="Times New Roman" w:hAnsi="Times New Roman" w:cs="Times New Roman"/>
+          <w:sz w:val="24"/>
+          <w:szCs w:val="24"/>
+        </w:rPr>
+        <w:t>The primar</w:t>
+      </w:r>
+      <w:r>
+        <w:rPr>
+          <w:rFonts w:ascii="Times New Roman" w:hAnsi="Times New Roman" w:cs="Times New Roman"/>
+          <w:sz w:val="24"/>
+          <w:szCs w:val="24"/>
+        </w:rPr>
+        <w:t>y design objectives I always had in mind</w:t>
+      </w:r>
+      <w:r>
+        <w:rPr>
+          <w:rFonts w:ascii="Times New Roman" w:hAnsi="Times New Roman" w:cs="Times New Roman"/>
+          <w:sz w:val="24"/>
+          <w:szCs w:val="24"/>
+        </w:rPr>
+        <w:t xml:space="preserve"> were to allow for </w:t>
+      </w:r>
+      <w:r>
+        <w:rPr>
+          <w:rFonts w:ascii="Times New Roman" w:hAnsi="Times New Roman" w:cs="Times New Roman"/>
+          <w:sz w:val="24"/>
+          <w:szCs w:val="24"/>
+        </w:rPr>
+        <w:t xml:space="preserve">quick </w:t>
+      </w:r>
+      <w:r>
+        <w:rPr>
+          <w:rFonts w:ascii="Times New Roman" w:hAnsi="Times New Roman" w:cs="Times New Roman"/>
+          <w:sz w:val="24"/>
+          <w:szCs w:val="24"/>
+        </w:rPr>
+        <w:t>comparisons both between countries and</w:t>
+      </w:r>
+      <w:r>
+        <w:rPr>
+          <w:rFonts w:ascii="Times New Roman" w:hAnsi="Times New Roman" w:cs="Times New Roman"/>
+          <w:sz w:val="24"/>
+          <w:szCs w:val="24"/>
+        </w:rPr>
+        <w:t xml:space="preserve"> over the</w:t>
+      </w:r>
+      <w:r>
+        <w:rPr>
+          <w:rFonts w:ascii="Times New Roman" w:hAnsi="Times New Roman" w:cs="Times New Roman"/>
+          <w:sz w:val="24"/>
+          <w:szCs w:val="24"/>
+        </w:rPr>
+        <w:t xml:space="preserve"> years and to keep the charts relatively clutter-free to allow for rapid comprehension. Initially, for Version 1 of the project, I created only the world map, but I decided to add the chart after receiving feedback asking for an easier method to compare countries across the years. The</w:t>
+      </w:r>
+      <w:r>
+        <w:rPr>
+          <w:rFonts w:ascii="Times New Roman" w:hAnsi="Times New Roman" w:cs="Times New Roman"/>
+          <w:sz w:val="24"/>
+          <w:szCs w:val="24"/>
+        </w:rPr>
+        <w:t xml:space="preserve"> line graph</w:t>
+      </w:r>
+      <w:r>
+        <w:rPr>
+          <w:rFonts w:ascii="Times New Roman" w:hAnsi="Times New Roman" w:cs="Times New Roman"/>
+          <w:sz w:val="24"/>
+          <w:szCs w:val="24"/>
+        </w:rPr>
+        <w:t xml:space="preserve"> allows readers to see multiple countries at once, and observe how the countries have changed both in terms of absolute carbon dioxide emissions, and relative to one another. Version 2 of the project added in the chart with full functionality, but limited styling. At first, I added in every single country (about 160 were in the data) to the</w:t>
+      </w:r>
+      <w:r>
+        <w:rPr>
+          <w:rFonts w:ascii="Times New Roman" w:hAnsi="Times New Roman" w:cs="Times New Roman"/>
+          <w:sz w:val="24"/>
+          <w:szCs w:val="24"/>
+        </w:rPr>
+        <w:t xml:space="preserve"> line graph</w:t>
+      </w:r>
+      <w:r>
+        <w:rPr>
+          <w:rFonts w:ascii="Times New Roman" w:hAnsi="Times New Roman" w:cs="Times New Roman"/>
+          <w:sz w:val="24"/>
+          <w:szCs w:val="24"/>
+        </w:rPr>
+        <w:t>, but after receiving feedback that most of the countries were not major contributors to global CO2 emissions, I decided that only showing the top 15 countries from 2013 would be appropriate. My choice of 2013 was because that was the m</w:t>
+      </w:r>
+      <w:r>
+        <w:rPr>
+          <w:rFonts w:ascii="Times New Roman" w:hAnsi="Times New Roman" w:cs="Times New Roman"/>
+          <w:sz w:val="24"/>
+          <w:szCs w:val="24"/>
+        </w:rPr>
+        <w:t>ost recent year in the dataset and indicates which countries have the most work to do in terms of reducing emissions. Examining the data as part of my preliminary observations, I found it interesting how the top 15 countries now have changed over the years (notably China and the United States)</w:t>
+      </w:r>
+      <w:r>
+        <w:rPr>
+          <w:rFonts w:ascii="Times New Roman" w:hAnsi="Times New Roman" w:cs="Times New Roman"/>
+          <w:sz w:val="24"/>
+          <w:szCs w:val="24"/>
+        </w:rPr>
+        <w:t xml:space="preserve"> and therefore decided to only show these countries. One of the toughest design decisions was the scale for the y-axis of the chart. I initially had all the countries available to plot, as well as the world total. However, the world total dwarfed all but the top 2 countries, and changing to a log scale elicited comments that the chart was now difficult to understand. I realize that a log scale might have been the appropriate solution, but the general public often does not intuitively understand the implications of a non-linear scale. Subsequently, I decided to remove the world total and change the scale to a simple linear one. Even though most of the countries are still dwarfed by the US and China, I believe that this was the design decision that best communicated the trends in the data I was trying to underscore. I also initially thought about sizing the countries themselves on the world </w:t>
+      </w:r>
+      <w:r>
+        <w:rPr>
+          <w:rFonts w:ascii="Times New Roman" w:hAnsi="Times New Roman" w:cs="Times New Roman"/>
+          <w:sz w:val="24"/>
+          <w:szCs w:val="24"/>
+        </w:rPr>
+        <w:lastRenderedPageBreak/>
+        <w:t xml:space="preserve">map by emissions, but I decided that simply putting circles on the countries and then having the circles dynamically change was the best way to emphasize the increase in emissions since 1850. </w:t>
+      </w:r>
+    </w:p>
+    <w:p>
+      <w:pPr>
+        <w:rPr>
+          <w:rFonts w:ascii="Times New Roman" w:hAnsi="Times New Roman" w:cs="Times New Roman"/>
+          <w:sz w:val="24"/>
+          <w:szCs w:val="24"/>
+        </w:rPr>
+      </w:pPr>
+      <w:r>
+        <w:rPr>
+          <w:rFonts w:ascii="Times New Roman" w:hAnsi="Times New Roman" w:cs="Times New Roman"/>
+          <w:sz w:val="24"/>
+          <w:szCs w:val="24"/>
+        </w:rPr>
+        <w:tab/>
+        <w:t xml:space="preserve">The interactive elements that I included were dictated primarily by feedback asking to be able to make comparisons and for finer detail. I opted against including a radius scale on the map in favor of tooltips that appear when a reader </w:t>
+      </w:r>
+      <w:proofErr w:type="spellStart"/>
+      <w:r>
+        <w:rPr>
+          <w:rFonts w:ascii="Times New Roman" w:hAnsi="Times New Roman" w:cs="Times New Roman"/>
+          <w:sz w:val="24"/>
+          <w:szCs w:val="24"/>
+        </w:rPr>
+        <w:t>mouses</w:t>
+      </w:r>
+      <w:proofErr w:type="spellEnd"/>
+      <w:r>
+        <w:rPr>
+          <w:rFonts w:ascii="Times New Roman" w:hAnsi="Times New Roman" w:cs="Times New Roman"/>
+          <w:sz w:val="24"/>
+          <w:szCs w:val="24"/>
+        </w:rPr>
+        <w:t xml:space="preserve"> over a countries’ circle. The tooltip includes the actual emissions number, the country (in case readers are not up to date on their geography), and the global rank. I personally find Millions of Metric Tons of carbon dioxide a difficult measure to understand, which is why I wanted to size circles to allow for relative comparisons both temporally and globally. I included the option to animate over the decades because I wanted to show how much emissions have increased from 1850 to 2010. I also allow users to select any specific year if they want more details. By showing both the overall trend and allowing for finer examination of the details, I think my visualization will satisfy readers with widely varying levels of interest. For the line graph, I added interactivity in the form of selecting countries. As explained, I only allowed the user to select from among the top 15 carbon dioxide emitting countries in order to limit clutter and be</w:t>
+      </w:r>
+      <w:r>
+        <w:rPr>
+          <w:rFonts w:ascii="Times New Roman" w:hAnsi="Times New Roman" w:cs="Times New Roman"/>
+          <w:sz w:val="24"/>
+          <w:szCs w:val="24"/>
+        </w:rPr>
+        <w:t xml:space="preserve">cause those countries contribute an overwhelming share to the global total. I also included tooltips for every decade (and 2013) on the chart in case users want a higher level of detail. </w:t>
+      </w:r>
+    </w:p>
+    <w:p>
+      <w:pPr>
+        <w:rPr>
+          <w:rFonts w:ascii="Times New Roman" w:hAnsi="Times New Roman" w:cs="Times New Roman"/>
+          <w:sz w:val="24"/>
+          <w:szCs w:val="24"/>
+        </w:rPr>
+      </w:pPr>
+      <w:r>
+        <w:rPr>
+          <w:rFonts w:ascii="Times New Roman" w:hAnsi="Times New Roman" w:cs="Times New Roman"/>
+          <w:sz w:val="24"/>
+          <w:szCs w:val="24"/>
+        </w:rPr>
+        <w:tab/>
+        <w:t>Styling has never been my strong point, and my objective for this project was to not let styling get in the way of the displays. I wanted to try and stick to simple colors and not distract with too many aesthetic elements. For the initial welcome page and the about page, I included background images which have received mixed comments. On this aspect, I am willing to concede and if I become a professional data analyst, I hope that I will be working for a company with skilled designers!</w:t>
+      </w:r>
+      <w:r>
+        <w:rPr>
+          <w:rFonts w:ascii="Times New Roman" w:hAnsi="Times New Roman" w:cs="Times New Roman"/>
+          <w:sz w:val="24"/>
+          <w:szCs w:val="24"/>
+        </w:rPr>
+        <w:t xml:space="preserve"> </w:t>
+      </w:r>
+    </w:p>
+    <w:p>
+      <w:pPr>
+        <w:rPr>
+          <w:rFonts w:ascii="Times New Roman" w:hAnsi="Times New Roman" w:cs="Times New Roman"/>
+          <w:b/>
+          <w:sz w:val="24"/>
+          <w:szCs w:val="24"/>
+          <w:u w:val="single"/>
+        </w:rPr>
+      </w:pPr>
+      <w:r>
+        <w:rPr>
+          <w:rFonts w:ascii="Times New Roman" w:hAnsi="Times New Roman" w:cs="Times New Roman"/>
+          <w:b/>
+          <w:sz w:val="24"/>
+          <w:szCs w:val="24"/>
+          <w:u w:val="single"/>
+        </w:rPr>
+        <w:t>Feedback</w:t>
+      </w:r>
+    </w:p>
+    <w:p>
+      <w:pPr>
+        <w:rPr>
+          <w:rFonts w:ascii="Times New Roman" w:hAnsi="Times New Roman" w:cs="Times New Roman"/>
+          <w:sz w:val="24"/>
+          <w:szCs w:val="24"/>
+        </w:rPr>
+      </w:pPr>
+      <w:r>
+        <w:rPr>
+          <w:rFonts w:ascii="Times New Roman" w:hAnsi="Times New Roman" w:cs="Times New Roman"/>
+          <w:sz w:val="24"/>
+          <w:szCs w:val="24"/>
+        </w:rPr>
+        <w:t xml:space="preserve">The initial feedback I received </w:t>
+      </w:r>
+      <w:r>
+        <w:rPr>
+          <w:rFonts w:ascii="Times New Roman" w:hAnsi="Times New Roman" w:cs="Times New Roman"/>
+          <w:sz w:val="24"/>
+          <w:szCs w:val="24"/>
+        </w:rPr>
+        <w:t>when discussing my</w:t>
+      </w:r>
+      <w:r>
+        <w:rPr>
+          <w:rFonts w:ascii="Times New Roman" w:hAnsi="Times New Roman" w:cs="Times New Roman"/>
+          <w:sz w:val="24"/>
+          <w:szCs w:val="24"/>
+        </w:rPr>
+        <w:t xml:space="preserve"> idea was to keep the visuals simple and do not overload them with information. I had been planning to design a comprehensive tool that incorporated socioeconomic data, but most people I talked to said that would detract from the main </w:t>
+      </w:r>
+      <w:r>
+        <w:rPr>
+          <w:rFonts w:ascii="Times New Roman" w:hAnsi="Times New Roman" w:cs="Times New Roman"/>
+          <w:sz w:val="24"/>
+          <w:szCs w:val="24"/>
+        </w:rPr>
+        <w:t xml:space="preserve">stated </w:t>
+      </w:r>
+      <w:r>
+        <w:rPr>
+          <w:rFonts w:ascii="Times New Roman" w:hAnsi="Times New Roman" w:cs="Times New Roman"/>
+          <w:sz w:val="24"/>
+          <w:szCs w:val="24"/>
+        </w:rPr>
+        <w:t xml:space="preserve">goal of my project, which was to </w:t>
+      </w:r>
+      <w:r>
+        <w:rPr>
+          <w:rFonts w:ascii="Times New Roman" w:hAnsi="Times New Roman" w:cs="Times New Roman"/>
+          <w:sz w:val="24"/>
+          <w:szCs w:val="24"/>
+        </w:rPr>
+        <w:t>allow readers to observing changing carbon d</w:t>
+      </w:r>
+      <w:r>
+        <w:rPr>
+          <w:rFonts w:ascii="Times New Roman" w:hAnsi="Times New Roman" w:cs="Times New Roman"/>
+          <w:sz w:val="24"/>
+          <w:szCs w:val="24"/>
+        </w:rPr>
+        <w:t xml:space="preserve">ioxide emissions. </w:t>
+      </w:r>
+      <w:r>
+        <w:rPr>
+          <w:rFonts w:ascii="Times New Roman" w:hAnsi="Times New Roman" w:cs="Times New Roman"/>
+          <w:sz w:val="24"/>
+          <w:szCs w:val="24"/>
+        </w:rPr>
+        <w:t>Additional data could be helpful in some contexts,</w:t>
+      </w:r>
+      <w:r>
+        <w:rPr>
+          <w:rFonts w:ascii="Times New Roman" w:hAnsi="Times New Roman" w:cs="Times New Roman"/>
+          <w:sz w:val="24"/>
+          <w:szCs w:val="24"/>
+        </w:rPr>
+        <w:t xml:space="preserve"> but curious readers would have plenty of other sources to learn more about each country</w:t>
+      </w:r>
+      <w:r>
+        <w:rPr>
+          <w:rFonts w:ascii="Times New Roman" w:hAnsi="Times New Roman" w:cs="Times New Roman"/>
+          <w:sz w:val="24"/>
+          <w:szCs w:val="24"/>
+        </w:rPr>
+        <w:t xml:space="preserve"> and I was told to keep my focus on the emissions</w:t>
+      </w:r>
+      <w:r>
+        <w:rPr>
+          <w:rFonts w:ascii="Times New Roman" w:hAnsi="Times New Roman" w:cs="Times New Roman"/>
+          <w:sz w:val="24"/>
+          <w:szCs w:val="24"/>
+        </w:rPr>
+        <w:t xml:space="preserve">. After </w:t>
+      </w:r>
+      <w:r>
+        <w:rPr>
+          <w:rFonts w:ascii="Times New Roman" w:hAnsi="Times New Roman" w:cs="Times New Roman"/>
+          <w:sz w:val="24"/>
+          <w:szCs w:val="24"/>
+        </w:rPr>
+        <w:t>these discussions</w:t>
+      </w:r>
+      <w:r>
+        <w:rPr>
+          <w:rFonts w:ascii="Times New Roman" w:hAnsi="Times New Roman" w:cs="Times New Roman"/>
+          <w:sz w:val="24"/>
+          <w:szCs w:val="24"/>
+        </w:rPr>
+        <w:t>,</w:t>
+      </w:r>
+      <w:r>
+        <w:rPr>
+          <w:rFonts w:ascii="Times New Roman" w:hAnsi="Times New Roman" w:cs="Times New Roman"/>
+          <w:sz w:val="24"/>
+          <w:szCs w:val="24"/>
+        </w:rPr>
+        <w:t xml:space="preserve"> I decided the most sensible course was to concentrate on clearly displaying the emissions data. I settled on the concept </w:t>
+      </w:r>
+      <w:r>
+        <w:rPr>
+          <w:rFonts w:ascii="Times New Roman" w:hAnsi="Times New Roman" w:cs="Times New Roman"/>
+          <w:sz w:val="24"/>
+          <w:szCs w:val="24"/>
+        </w:rPr>
+        <w:t xml:space="preserve">of creating a </w:t>
+      </w:r>
+      <w:r>
+        <w:rPr>
+          <w:rFonts w:ascii="Times New Roman" w:hAnsi="Times New Roman" w:cs="Times New Roman"/>
+          <w:sz w:val="24"/>
+          <w:szCs w:val="24"/>
+        </w:rPr>
+        <w:t xml:space="preserve">world </w:t>
+      </w:r>
+      <w:r>
+        <w:rPr>
+          <w:rFonts w:ascii="Times New Roman" w:hAnsi="Times New Roman" w:cs="Times New Roman"/>
+          <w:sz w:val="24"/>
+          <w:szCs w:val="24"/>
+        </w:rPr>
+        <w:t xml:space="preserve">map with circles sized by the CO2 emissions of each country. Version 1 was the implementation of this idea and </w:t>
+      </w:r>
+      <w:r>
+        <w:rPr>
+          <w:rFonts w:ascii="Times New Roman" w:hAnsi="Times New Roman" w:cs="Times New Roman"/>
+          <w:sz w:val="24"/>
+          <w:szCs w:val="24"/>
+        </w:rPr>
+        <w:t>could stand on its own as a useful tool for grasping the overall emission trends (the large picture).</w:t>
+      </w:r>
+      <w:r>
+        <w:rPr>
+          <w:rFonts w:ascii="Times New Roman" w:hAnsi="Times New Roman" w:cs="Times New Roman"/>
+          <w:sz w:val="24"/>
+          <w:szCs w:val="24"/>
+        </w:rPr>
+        <w:t xml:space="preserve"> However, I received constructive criticism telling me that comparing countries </w:t>
+      </w:r>
+      <w:r>
+        <w:rPr>
+          <w:rFonts w:ascii="Times New Roman" w:hAnsi="Times New Roman" w:cs="Times New Roman"/>
+          <w:sz w:val="24"/>
+          <w:szCs w:val="24"/>
+        </w:rPr>
+        <w:t>for a given year based solely on the map was difficult because the size of the circles could not be differentiated.</w:t>
+      </w:r>
+      <w:r>
+        <w:rPr>
+          <w:rFonts w:ascii="Times New Roman" w:hAnsi="Times New Roman" w:cs="Times New Roman"/>
+          <w:sz w:val="24"/>
+          <w:szCs w:val="24"/>
+        </w:rPr>
+        <w:t xml:space="preserve"> Other feedback for Version 1 regarded the styling of the map, and the misplaced location of some of the country circles which was due to the </w:t>
+      </w:r>
+      <w:proofErr w:type="spellStart"/>
+      <w:proofErr w:type="gramStart"/>
+      <w:r>
+        <w:rPr>
+          <w:rFonts w:ascii="Times New Roman" w:hAnsi="Times New Roman" w:cs="Times New Roman"/>
+          <w:sz w:val="24"/>
+          <w:szCs w:val="24"/>
+        </w:rPr>
+        <w:t>path.centroid</w:t>
+      </w:r>
+      <w:proofErr w:type="spellEnd"/>
+      <w:proofErr w:type="gramEnd"/>
+      <w:r>
+        <w:rPr>
+          <w:rFonts w:ascii="Times New Roman" w:hAnsi="Times New Roman" w:cs="Times New Roman"/>
+          <w:sz w:val="24"/>
+          <w:szCs w:val="24"/>
+        </w:rPr>
+        <w:t xml:space="preserve"> method I was using to calculated the best location for the country data. There were also some minor functionality issues that would make the tool easier to use that I needed to correct for subsequent versions. I was asked about including a scale for the radius of the bubbles, but decided against it because users </w:t>
+      </w:r>
+      <w:r>
+        <w:rPr>
+          <w:rFonts w:ascii="Times New Roman" w:hAnsi="Times New Roman" w:cs="Times New Roman"/>
+          <w:sz w:val="24"/>
+          <w:szCs w:val="24"/>
+        </w:rPr>
+        <w:lastRenderedPageBreak/>
+        <w:t xml:space="preserve">could mouse over the country bubble and see the exact quantity of CO2 emitted (in millions of metric tons). </w:t>
+      </w:r>
+      <w:r>
+        <w:rPr>
+          <w:rFonts w:ascii="Times New Roman" w:hAnsi="Times New Roman" w:cs="Times New Roman"/>
+          <w:sz w:val="24"/>
+          <w:szCs w:val="24"/>
+        </w:rPr>
+        <w:t xml:space="preserve">Based on the feedback for Version 1, I decided to create the chart that showed the emissions over the span of time as a line graph. </w:t>
+      </w:r>
+    </w:p>
+    <w:p>
+      <w:pPr>
+        <w:ind w:firstLine="720"/>
+        <w:rPr>
+          <w:rFonts w:ascii="Times New Roman" w:hAnsi="Times New Roman" w:cs="Times New Roman"/>
+          <w:sz w:val="24"/>
+          <w:szCs w:val="24"/>
+        </w:rPr>
+      </w:pPr>
+      <w:r>
+        <w:rPr>
+          <w:rFonts w:ascii="Times New Roman" w:hAnsi="Times New Roman" w:cs="Times New Roman"/>
+          <w:sz w:val="24"/>
+          <w:szCs w:val="24"/>
+        </w:rPr>
+        <w:t xml:space="preserve">I made the graph with basic functionally for Version 2 and asked for additional feedback. The second time through the feedback and improvement process, the criticism </w:t>
+      </w:r>
+      <w:r>
+        <w:rPr>
+          <w:rFonts w:ascii="Times New Roman" w:hAnsi="Times New Roman" w:cs="Times New Roman"/>
+          <w:sz w:val="24"/>
+          <w:szCs w:val="24"/>
+        </w:rPr>
+        <w:t>mainly focused on aesthetics. I am not the most adept designer, and I expected that I would receive plenty of constructive criticism regarding style choices. Most of the changes were minor, but they made a large difference not only in</w:t>
+      </w:r>
+      <w:r>
+        <w:rPr>
+          <w:rFonts w:ascii="Times New Roman" w:hAnsi="Times New Roman" w:cs="Times New Roman"/>
+          <w:sz w:val="24"/>
+          <w:szCs w:val="24"/>
+        </w:rPr>
+        <w:t xml:space="preserve"> appearance, but in the clarity </w:t>
+      </w:r>
+      <w:r>
+        <w:rPr>
+          <w:rFonts w:ascii="Times New Roman" w:hAnsi="Times New Roman" w:cs="Times New Roman"/>
+          <w:sz w:val="24"/>
+          <w:szCs w:val="24"/>
+        </w:rPr>
+        <w:t xml:space="preserve">of the visualizations. The most significant change I implemented based on </w:t>
+      </w:r>
+      <w:r>
+        <w:rPr>
+          <w:rFonts w:ascii="Times New Roman" w:hAnsi="Times New Roman" w:cs="Times New Roman"/>
+          <w:sz w:val="24"/>
+          <w:szCs w:val="24"/>
+        </w:rPr>
+        <w:t>feedback for Version 2</w:t>
+      </w:r>
+      <w:r>
+        <w:rPr>
+          <w:rFonts w:ascii="Times New Roman" w:hAnsi="Times New Roman" w:cs="Times New Roman"/>
+          <w:sz w:val="24"/>
+          <w:szCs w:val="24"/>
+        </w:rPr>
+        <w:t xml:space="preserve"> was to limit the number of countries that I included in the chart. I had initially displayed all 160 countries, but </w:t>
+      </w:r>
+      <w:r>
+        <w:rPr>
+          <w:rFonts w:ascii="Times New Roman" w:hAnsi="Times New Roman" w:cs="Times New Roman"/>
+          <w:sz w:val="24"/>
+          <w:szCs w:val="24"/>
+        </w:rPr>
+        <w:t xml:space="preserve">changed the display </w:t>
+      </w:r>
+      <w:r>
+        <w:rPr>
+          <w:rFonts w:ascii="Times New Roman" w:hAnsi="Times New Roman" w:cs="Times New Roman"/>
+          <w:sz w:val="24"/>
+          <w:szCs w:val="24"/>
+        </w:rPr>
+        <w:t xml:space="preserve">after hearing that most of the countries were not major contributors and including all of the countries </w:t>
+      </w:r>
+      <w:r>
+        <w:rPr>
+          <w:rFonts w:ascii="Times New Roman" w:hAnsi="Times New Roman" w:cs="Times New Roman"/>
+          <w:sz w:val="24"/>
+          <w:szCs w:val="24"/>
+        </w:rPr>
+        <w:t>as options cluttered the</w:t>
+      </w:r>
+      <w:r>
+        <w:rPr>
+          <w:rFonts w:ascii="Times New Roman" w:hAnsi="Times New Roman" w:cs="Times New Roman"/>
+          <w:sz w:val="24"/>
+          <w:szCs w:val="24"/>
+        </w:rPr>
+        <w:t xml:space="preserve"> </w:t>
+      </w:r>
+      <w:r>
+        <w:rPr>
+          <w:rFonts w:ascii="Times New Roman" w:hAnsi="Times New Roman" w:cs="Times New Roman"/>
+          <w:sz w:val="24"/>
+          <w:szCs w:val="24"/>
+        </w:rPr>
+        <w:t>appearance of the</w:t>
+      </w:r>
+      <w:r>
+        <w:rPr>
+          <w:rFonts w:ascii="Times New Roman" w:hAnsi="Times New Roman" w:cs="Times New Roman"/>
+          <w:sz w:val="24"/>
+          <w:szCs w:val="24"/>
+        </w:rPr>
+        <w:t xml:space="preserve"> graph. I had also </w:t>
+      </w:r>
+      <w:r>
+        <w:rPr>
+          <w:rFonts w:ascii="Times New Roman" w:hAnsi="Times New Roman" w:cs="Times New Roman"/>
+          <w:sz w:val="24"/>
+          <w:szCs w:val="24"/>
+        </w:rPr>
+        <w:t xml:space="preserve">originally </w:t>
+      </w:r>
+      <w:r>
+        <w:rPr>
+          <w:rFonts w:ascii="Times New Roman" w:hAnsi="Times New Roman" w:cs="Times New Roman"/>
+          <w:sz w:val="24"/>
+          <w:szCs w:val="24"/>
+        </w:rPr>
+        <w:t xml:space="preserve">included the world total CO2 emissions, but this required readjusting the scale and the majority of countries did not even register with the y-axis </w:t>
+      </w:r>
+      <w:r>
+        <w:rPr>
+          <w:rFonts w:ascii="Times New Roman" w:hAnsi="Times New Roman" w:cs="Times New Roman"/>
+          <w:sz w:val="24"/>
+          <w:szCs w:val="24"/>
+        </w:rPr>
+        <w:t xml:space="preserve">scaled based on the maximum world total. I experimented with </w:t>
+      </w:r>
+      <w:r>
+        <w:rPr>
+          <w:rFonts w:ascii="Times New Roman" w:hAnsi="Times New Roman" w:cs="Times New Roman"/>
+          <w:sz w:val="24"/>
+          <w:szCs w:val="24"/>
+        </w:rPr>
+        <w:t xml:space="preserve">using a logarithmic y-axis, but again, feedback </w:t>
+      </w:r>
+      <w:r>
+        <w:rPr>
+          <w:rFonts w:ascii="Times New Roman" w:hAnsi="Times New Roman" w:cs="Times New Roman"/>
+          <w:sz w:val="24"/>
+          <w:szCs w:val="24"/>
+        </w:rPr>
+        <w:t>changed my mind as</w:t>
+      </w:r>
+      <w:r>
+        <w:rPr>
+          <w:rFonts w:ascii="Times New Roman" w:hAnsi="Times New Roman" w:cs="Times New Roman"/>
+          <w:sz w:val="24"/>
+          <w:szCs w:val="24"/>
+        </w:rPr>
+        <w:t xml:space="preserve"> people said that a log axis can be difficult to interpret.</w:t>
+      </w:r>
+      <w:r>
+        <w:rPr>
+          <w:rFonts w:ascii="Times New Roman" w:hAnsi="Times New Roman" w:cs="Times New Roman"/>
+          <w:sz w:val="24"/>
+          <w:szCs w:val="24"/>
+        </w:rPr>
+        <w:t xml:space="preserve"> F</w:t>
+      </w:r>
+      <w:r>
+        <w:rPr>
+          <w:rFonts w:ascii="Times New Roman" w:hAnsi="Times New Roman" w:cs="Times New Roman"/>
+          <w:sz w:val="24"/>
+          <w:szCs w:val="24"/>
+        </w:rPr>
+        <w:t>or the final version</w:t>
+      </w:r>
+      <w:r>
+        <w:rPr>
+          <w:rFonts w:ascii="Times New Roman" w:hAnsi="Times New Roman" w:cs="Times New Roman"/>
+          <w:sz w:val="24"/>
+          <w:szCs w:val="24"/>
+        </w:rPr>
+        <w:t xml:space="preserve"> of the chart</w:t>
+      </w:r>
+      <w:r>
+        <w:rPr>
+          <w:rFonts w:ascii="Times New Roman" w:hAnsi="Times New Roman" w:cs="Times New Roman"/>
+          <w:sz w:val="24"/>
+          <w:szCs w:val="24"/>
+        </w:rPr>
+        <w:t xml:space="preserve">, I included only the top 15 emitting countries in 2013 and </w:t>
+      </w:r>
+      <w:r>
+        <w:rPr>
+          <w:rFonts w:ascii="Times New Roman" w:hAnsi="Times New Roman" w:cs="Times New Roman"/>
+          <w:sz w:val="24"/>
+          <w:szCs w:val="24"/>
+        </w:rPr>
+        <w:t>settled on a linear scale</w:t>
+      </w:r>
+      <w:r>
+        <w:rPr>
+          <w:rFonts w:ascii="Times New Roman" w:hAnsi="Times New Roman" w:cs="Times New Roman"/>
+          <w:sz w:val="24"/>
+          <w:szCs w:val="24"/>
+        </w:rPr>
+        <w:t xml:space="preserve">. </w:t>
+      </w:r>
+      <w:r>
+        <w:rPr>
+          <w:rFonts w:ascii="Times New Roman" w:hAnsi="Times New Roman" w:cs="Times New Roman"/>
+          <w:sz w:val="24"/>
+          <w:szCs w:val="24"/>
+        </w:rPr>
+        <w:t xml:space="preserve">Considering the line graph, I must </w:t>
+      </w:r>
+      <w:r>
+        <w:rPr>
+          <w:rFonts w:ascii="Times New Roman" w:hAnsi="Times New Roman" w:cs="Times New Roman"/>
+          <w:sz w:val="24"/>
+          <w:szCs w:val="24"/>
+        </w:rPr>
+        <w:t xml:space="preserve">agree with </w:t>
+      </w:r>
+      <w:r>
+        <w:rPr>
+          <w:rFonts w:ascii="Times New Roman" w:hAnsi="Times New Roman" w:cs="Times New Roman"/>
+          <w:sz w:val="24"/>
+          <w:szCs w:val="24"/>
+        </w:rPr>
+        <w:t>all the feedback that these changes</w:t>
+      </w:r>
+      <w:r>
+        <w:rPr>
+          <w:rFonts w:ascii="Times New Roman" w:hAnsi="Times New Roman" w:cs="Times New Roman"/>
+          <w:sz w:val="24"/>
+          <w:szCs w:val="24"/>
+        </w:rPr>
+        <w:t xml:space="preserve"> resulted in</w:t>
+      </w:r>
+      <w:r>
+        <w:rPr>
+          <w:rFonts w:ascii="Times New Roman" w:hAnsi="Times New Roman" w:cs="Times New Roman"/>
+          <w:sz w:val="24"/>
+          <w:szCs w:val="24"/>
+        </w:rPr>
+        <w:t xml:space="preserve"> a cleaner and more usable </w:t>
+      </w:r>
+      <w:r>
+        <w:rPr>
+          <w:rFonts w:ascii="Times New Roman" w:hAnsi="Times New Roman" w:cs="Times New Roman"/>
+          <w:sz w:val="24"/>
+          <w:szCs w:val="24"/>
+        </w:rPr>
+        <w:t xml:space="preserve">visual. </w:t>
+      </w:r>
+    </w:p>
+    <w:p>
+      <w:pPr>
+        <w:ind w:firstLine="720"/>
+        <w:rPr>
+          <w:rFonts w:ascii="Times New Roman" w:hAnsi="Times New Roman" w:cs="Times New Roman"/>
+          <w:sz w:val="24"/>
+          <w:szCs w:val="24"/>
+        </w:rPr>
+      </w:pPr>
+      <w:r>
+        <w:rPr>
+          <w:rFonts w:ascii="Times New Roman" w:hAnsi="Times New Roman" w:cs="Times New Roman"/>
+          <w:sz w:val="24"/>
+          <w:szCs w:val="24"/>
+        </w:rPr>
+        <w:t>The final visualization</w:t>
+      </w:r>
+      <w:r>
+        <w:rPr>
+          <w:rFonts w:ascii="Times New Roman" w:hAnsi="Times New Roman" w:cs="Times New Roman"/>
+          <w:sz w:val="24"/>
+          <w:szCs w:val="24"/>
+        </w:rPr>
+        <w:t xml:space="preserve"> has attracted plenty of feedback that I will look to</w:t>
+      </w:r>
+      <w:r>
+        <w:rPr>
+          <w:rFonts w:ascii="Times New Roman" w:hAnsi="Times New Roman" w:cs="Times New Roman"/>
+          <w:sz w:val="24"/>
+          <w:szCs w:val="24"/>
+        </w:rPr>
+        <w:t xml:space="preserve"> incorporate in a future upgrade. Some people do indeed want to see socioeconomic data included, while others think it should remain separate. Perhaps the best option would be</w:t>
+      </w:r>
+      <w:r>
+        <w:rPr>
+          <w:rFonts w:ascii="Times New Roman" w:hAnsi="Times New Roman" w:cs="Times New Roman"/>
+          <w:sz w:val="24"/>
+          <w:szCs w:val="24"/>
+        </w:rPr>
+        <w:t xml:space="preserve"> to have a selection panel that would allow readers to see the socioeconomic data they want. I would have to make sure that it is non-intrusive but I do think that it can add a lot of needed context to the visuals (for example, seeing how as a country gets wealthier, the emissions of that country increase, or how emissions fell for some countries in the global recession of 2008). </w:t>
+      </w:r>
+      <w:r>
+        <w:rPr>
+          <w:rFonts w:ascii="Times New Roman" w:hAnsi="Times New Roman" w:cs="Times New Roman"/>
+          <w:sz w:val="24"/>
+          <w:szCs w:val="24"/>
+        </w:rPr>
+        <w:t xml:space="preserve"> I have also received comments regarding the number of countries I choose to include in the chart, and </w:t>
+      </w:r>
+      <w:r>
+        <w:rPr>
+          <w:rFonts w:ascii="Times New Roman" w:hAnsi="Times New Roman" w:cs="Times New Roman"/>
+          <w:sz w:val="24"/>
+          <w:szCs w:val="24"/>
+        </w:rPr>
+        <w:t xml:space="preserve">maybe a dynamically scaled y-axis would be the proper choice, or I could have the default scale as linear, but allow users to select logarithmic if they are comfortable interpreting a log scale. Moreover, based on the responses from users, I think it might be helpful to have a table available for those who want to view all the data in detail. </w:t>
+      </w:r>
+      <w:r>
+        <w:rPr>
+          <w:rFonts w:ascii="Times New Roman" w:hAnsi="Times New Roman" w:cs="Times New Roman"/>
+          <w:sz w:val="24"/>
+          <w:szCs w:val="24"/>
+        </w:rPr>
+        <w:t xml:space="preserve"> It would not be as quick to understand as the visuals, but for those who were interested in learning more, a table would allow for a thorough examination of all the carbon dioxide emissions data. </w:t>
+      </w:r>
+      <w:r>
+        <w:rPr>
+          <w:rFonts w:ascii="Times New Roman" w:hAnsi="Times New Roman" w:cs="Times New Roman"/>
+          <w:sz w:val="24"/>
+          <w:szCs w:val="24"/>
+        </w:rPr>
+        <w:t xml:space="preserve">Finally, I received many comments about the styling, and on that issue, </w:t>
+      </w:r>
+      <w:r>
+        <w:rPr>
+          <w:rFonts w:ascii="Times New Roman" w:hAnsi="Times New Roman" w:cs="Times New Roman"/>
+          <w:sz w:val="24"/>
+          <w:szCs w:val="24"/>
+        </w:rPr>
+        <w:t xml:space="preserve">I agree that I could benefit from hiring a designer, but most readers said that the styling was appropriate for the displays and did not distract from the data. </w:t>
+      </w:r>
+    </w:p>
+    <w:p>
+      <w:pPr>
+        <w:rPr>
+          <w:rFonts w:ascii="Times New Roman" w:hAnsi="Times New Roman" w:cs="Times New Roman"/>
+          <w:b/>
+          <w:sz w:val="24"/>
+          <w:szCs w:val="24"/>
+          <w:u w:val="single"/>
+        </w:rPr>
+      </w:pPr>
+      <w:r>
+        <w:rPr>
+          <w:rFonts w:ascii="Times New Roman" w:hAnsi="Times New Roman" w:cs="Times New Roman"/>
+          <w:b/>
+          <w:sz w:val="24"/>
+          <w:szCs w:val="24"/>
+          <w:u w:val="single"/>
+        </w:rPr>
         <w:t>Resources</w:t>
       </w:r>
+    </w:p>
+    <w:p>
+      <w:pPr>
+        <w:rPr>
+          <w:rFonts w:ascii="Times New Roman" w:hAnsi="Times New Roman" w:cs="Times New Roman"/>
+          <w:sz w:val="24"/>
+          <w:szCs w:val="24"/>
+        </w:rPr>
+      </w:pPr>
+      <w:r>
+        <w:rPr>
+          <w:rFonts w:ascii="Times New Roman" w:hAnsi="Times New Roman" w:cs="Times New Roman"/>
+          <w:sz w:val="24"/>
+          <w:szCs w:val="24"/>
+        </w:rPr>
+        <w:t xml:space="preserve">The data itself is from </w:t>
+      </w:r>
+      <w:hyperlink r:id="rId4" w:history="1">
+        <w:r>
+          <w:rPr>
+            <w:rStyle w:val="Hyperlink"/>
+            <w:rFonts w:ascii="Times New Roman" w:hAnsi="Times New Roman" w:cs="Times New Roman"/>
+            <w:sz w:val="24"/>
+            <w:szCs w:val="24"/>
+          </w:rPr>
+          <w:t>http://www.wri.org/resources/data-sets/cait-historical-emissions-data-countries-us-states-unfccc</w:t>
+        </w:r>
+      </w:hyperlink>
+    </w:p>
+    <w:p>
+      <w:pPr>
+        <w:rPr>
+          <w:rFonts w:ascii="Times New Roman" w:hAnsi="Times New Roman" w:cs="Times New Roman"/>
+          <w:sz w:val="24"/>
+          <w:szCs w:val="24"/>
+        </w:rPr>
+      </w:pPr>
+      <w:r>
+        <w:rPr>
+          <w:rFonts w:ascii="Times New Roman" w:hAnsi="Times New Roman" w:cs="Times New Roman"/>
+          <w:sz w:val="24"/>
+          <w:szCs w:val="24"/>
+        </w:rPr>
+        <w:t xml:space="preserve">The chart display was adapted from an example in the book </w:t>
+      </w:r>
+      <w:r>
+        <w:rPr>
+          <w:rFonts w:ascii="Times New Roman" w:hAnsi="Times New Roman" w:cs="Times New Roman"/>
+          <w:i/>
+          <w:sz w:val="24"/>
+          <w:szCs w:val="24"/>
+        </w:rPr>
+        <w:t>Getting Started with D3</w:t>
+      </w:r>
+      <w:r>
+        <w:rPr>
+          <w:rFonts w:ascii="Times New Roman" w:hAnsi="Times New Roman" w:cs="Times New Roman"/>
+          <w:sz w:val="24"/>
+          <w:szCs w:val="24"/>
+        </w:rPr>
+        <w:t xml:space="preserve"> by Mike Dewar that is available for at </w:t>
+      </w:r>
+      <w:hyperlink r:id="rId5" w:history="1">
+        <w:r>
+          <w:rPr>
+            <w:rStyle w:val="Hyperlink"/>
+            <w:rFonts w:ascii="Times New Roman" w:hAnsi="Times New Roman" w:cs="Times New Roman"/>
+            <w:sz w:val="24"/>
+            <w:szCs w:val="24"/>
+          </w:rPr>
+          <w:t>http://shop.oreilly.com/product/0636920025429.do</w:t>
+        </w:r>
+      </w:hyperlink>
+    </w:p>
+    <w:p>
+      <w:pPr>
+        <w:rPr>
+          <w:rFonts w:ascii="Times New Roman" w:hAnsi="Times New Roman" w:cs="Times New Roman"/>
+          <w:sz w:val="24"/>
+          <w:szCs w:val="24"/>
+        </w:rPr>
+      </w:pPr>
+      <w:r>
+        <w:rPr>
+          <w:rFonts w:ascii="Times New Roman" w:hAnsi="Times New Roman" w:cs="Times New Roman"/>
+          <w:sz w:val="24"/>
+          <w:szCs w:val="24"/>
+        </w:rPr>
+        <w:lastRenderedPageBreak/>
+        <w:t xml:space="preserve">The rest </w:t>
+      </w:r>
+      <w:r>
+        <w:rPr>
+          <w:rFonts w:ascii="Times New Roman" w:hAnsi="Times New Roman" w:cs="Times New Roman"/>
+          <w:sz w:val="24"/>
+          <w:szCs w:val="24"/>
+        </w:rPr>
+        <w:t>of the links presented below form a nearly comprehensive list of</w:t>
+      </w:r>
+      <w:r>
+        <w:rPr>
+          <w:rFonts w:ascii="Times New Roman" w:hAnsi="Times New Roman" w:cs="Times New Roman"/>
+          <w:sz w:val="24"/>
+          <w:szCs w:val="24"/>
+        </w:rPr>
+        <w:t xml:space="preserve"> resources that I utilized over the course of this project. There are many additional </w:t>
+      </w:r>
+      <w:r>
+        <w:rPr>
+          <w:rFonts w:ascii="Times New Roman" w:hAnsi="Times New Roman" w:cs="Times New Roman"/>
+          <w:sz w:val="24"/>
+          <w:szCs w:val="24"/>
+        </w:rPr>
+        <w:t>Stack Overflow</w:t>
+      </w:r>
+      <w:r>
+        <w:rPr>
+          <w:rFonts w:ascii="Times New Roman" w:hAnsi="Times New Roman" w:cs="Times New Roman"/>
+          <w:sz w:val="24"/>
+          <w:szCs w:val="24"/>
+        </w:rPr>
+        <w:t xml:space="preserve"> questions that were of vital assistance to me over the course of this project but that I did not have the chance to bookmark. I hope these anonymous contributors</w:t>
+      </w:r>
+      <w:r>
+        <w:rPr>
+          <w:rFonts w:ascii="Times New Roman" w:hAnsi="Times New Roman" w:cs="Times New Roman"/>
+          <w:sz w:val="24"/>
+          <w:szCs w:val="24"/>
+        </w:rPr>
+        <w:t xml:space="preserve"> to Stack Overflow and other online mediums</w:t>
+      </w:r>
+      <w:r>
+        <w:rPr>
+          <w:rFonts w:ascii="Times New Roman" w:hAnsi="Times New Roman" w:cs="Times New Roman"/>
+          <w:sz w:val="24"/>
+          <w:szCs w:val="24"/>
+        </w:rPr>
+        <w:t xml:space="preserve"> </w:t>
+      </w:r>
+      <w:r>
+        <w:rPr>
+          <w:rFonts w:ascii="Times New Roman" w:hAnsi="Times New Roman" w:cs="Times New Roman"/>
+          <w:sz w:val="24"/>
+          <w:szCs w:val="24"/>
+        </w:rPr>
+        <w:t xml:space="preserve">know the </w:t>
+      </w:r>
+      <w:r>
+        <w:rPr>
+          <w:rFonts w:ascii="Times New Roman" w:hAnsi="Times New Roman" w:cs="Times New Roman"/>
+          <w:sz w:val="24"/>
+          <w:szCs w:val="24"/>
+        </w:rPr>
+        <w:t xml:space="preserve">positive </w:t>
+      </w:r>
+      <w:r>
+        <w:rPr>
+          <w:rFonts w:ascii="Times New Roman" w:hAnsi="Times New Roman" w:cs="Times New Roman"/>
+          <w:sz w:val="24"/>
+          <w:szCs w:val="24"/>
+        </w:rPr>
+        <w:t>impact of their contributions</w:t>
+      </w:r>
+      <w:r>
+        <w:rPr>
+          <w:rFonts w:ascii="Times New Roman" w:hAnsi="Times New Roman" w:cs="Times New Roman"/>
+          <w:sz w:val="24"/>
+          <w:szCs w:val="24"/>
+        </w:rPr>
+        <w:t xml:space="preserve"> for data science and for all developers!</w:t>
+      </w:r>
+    </w:p>
+    <w:p>
+      <w:pPr>
+        <w:rPr>
+          <w:rFonts w:ascii="Times New Roman" w:hAnsi="Times New Roman" w:cs="Times New Roman"/>
+          <w:sz w:val="24"/>
+          <w:szCs w:val="24"/>
+        </w:rPr>
+      </w:pPr>
+      <w:hyperlink r:id="rId6" w:history="1">
+        <w:r>
+          <w:rPr>
+            <w:rStyle w:val="Hyperlink"/>
+            <w:rFonts w:ascii="Times New Roman" w:hAnsi="Times New Roman" w:cs="Times New Roman"/>
+            <w:sz w:val="24"/>
+            <w:szCs w:val="24"/>
+          </w:rPr>
+          <w:t>https://bl.ocks.org/mbostock/29cddc0006f8b98eff12e60dd08f59a7</w:t>
+        </w:r>
+      </w:hyperlink>
+    </w:p>
+    <w:p>
+      <w:pPr>
+        <w:rPr>
+          <w:rFonts w:ascii="Times New Roman" w:hAnsi="Times New Roman" w:cs="Times New Roman"/>
+          <w:sz w:val="24"/>
+          <w:szCs w:val="24"/>
+        </w:rPr>
+      </w:pPr>
+      <w:hyperlink r:id="rId7" w:history="1">
+        <w:r>
+          <w:rPr>
+            <w:rStyle w:val="Hyperlink"/>
+            <w:rFonts w:ascii="Times New Roman" w:hAnsi="Times New Roman" w:cs="Times New Roman"/>
+            <w:sz w:val="24"/>
+            <w:szCs w:val="24"/>
+          </w:rPr>
+          <w:t>http://www.wri.org/resources/data-sets/cait-historical-emissions-data-countries-us-states-unfccc</w:t>
+        </w:r>
+      </w:hyperlink>
+    </w:p>
+    <w:p>
+      <w:pPr>
+        <w:rPr>
+          <w:rFonts w:ascii="Times New Roman" w:hAnsi="Times New Roman" w:cs="Times New Roman"/>
+          <w:sz w:val="24"/>
+          <w:szCs w:val="24"/>
+        </w:rPr>
+      </w:pPr>
+      <w:hyperlink r:id="rId8" w:history="1">
+        <w:r>
+          <w:rPr>
+            <w:rStyle w:val="Hyperlink"/>
+            <w:rFonts w:ascii="Times New Roman" w:hAnsi="Times New Roman" w:cs="Times New Roman"/>
+            <w:sz w:val="24"/>
+            <w:szCs w:val="24"/>
+          </w:rPr>
+          <w:t>http://bl.ocks.org/abenrob/c4ac3d581a7b16ff5f2f</w:t>
+        </w:r>
+      </w:hyperlink>
+    </w:p>
+    <w:p>
+      <w:pPr>
+        <w:rPr>
+          <w:rFonts w:ascii="Times New Roman" w:hAnsi="Times New Roman" w:cs="Times New Roman"/>
+          <w:sz w:val="24"/>
+          <w:szCs w:val="24"/>
+        </w:rPr>
+      </w:pPr>
+      <w:hyperlink r:id="rId9" w:history="1">
+        <w:r>
+          <w:rPr>
+            <w:rStyle w:val="Hyperlink"/>
+            <w:rFonts w:ascii="Times New Roman" w:hAnsi="Times New Roman" w:cs="Times New Roman"/>
+            <w:sz w:val="24"/>
+            <w:szCs w:val="24"/>
+          </w:rPr>
+          <w:t>http://www.wri.org/blog/2017/04/interactive-chart-explains-worlds-top-10-emitters-and-how-theyve-changed</w:t>
+        </w:r>
+      </w:hyperlink>
+    </w:p>
+    <w:p>
+      <w:pPr>
+        <w:rPr>
+          <w:rFonts w:ascii="Times New Roman" w:hAnsi="Times New Roman" w:cs="Times New Roman"/>
+          <w:sz w:val="24"/>
+          <w:szCs w:val="24"/>
+        </w:rPr>
+      </w:pPr>
+      <w:hyperlink r:id="rId10" w:history="1">
+        <w:r>
+          <w:rPr>
+            <w:rStyle w:val="Hyperlink"/>
+            <w:rFonts w:ascii="Times New Roman" w:hAnsi="Times New Roman" w:cs="Times New Roman"/>
+            <w:sz w:val="24"/>
+            <w:szCs w:val="24"/>
+          </w:rPr>
+          <w:t>http://stackoverflow.com/questions/7346827/how-to-find-the-array-index-with-a-value</w:t>
+        </w:r>
+      </w:hyperlink>
+    </w:p>
+    <w:p>
+      <w:pPr>
+        <w:rPr>
+          <w:rFonts w:ascii="Times New Roman" w:hAnsi="Times New Roman" w:cs="Times New Roman"/>
+          <w:sz w:val="24"/>
+          <w:szCs w:val="24"/>
+        </w:rPr>
+      </w:pPr>
+      <w:hyperlink r:id="rId11" w:history="1">
+        <w:r>
+          <w:rPr>
+            <w:rStyle w:val="Hyperlink"/>
+            <w:rFonts w:ascii="Times New Roman" w:hAnsi="Times New Roman" w:cs="Times New Roman"/>
+            <w:sz w:val="24"/>
+            <w:szCs w:val="24"/>
+          </w:rPr>
+          <w:t>http://stackoverflow.com/questions/1069666/sorting-javascript-object-by-property-value</w:t>
+        </w:r>
+      </w:hyperlink>
+    </w:p>
+    <w:p>
+      <w:pPr>
+        <w:rPr>
+          <w:rFonts w:ascii="Times New Roman" w:hAnsi="Times New Roman" w:cs="Times New Roman"/>
+          <w:sz w:val="24"/>
+          <w:szCs w:val="24"/>
+        </w:rPr>
+      </w:pPr>
+      <w:hyperlink r:id="rId12" w:history="1">
+        <w:r>
+          <w:rPr>
+            <w:rStyle w:val="Hyperlink"/>
+            <w:rFonts w:ascii="Times New Roman" w:hAnsi="Times New Roman" w:cs="Times New Roman"/>
+            <w:sz w:val="24"/>
+            <w:szCs w:val="24"/>
+          </w:rPr>
+          <w:t>http://bl.ocks.org/d3noob/10633704</w:t>
+        </w:r>
+      </w:hyperlink>
+    </w:p>
+    <w:p>
+      <w:pPr>
+        <w:rPr>
+          <w:rFonts w:ascii="Times New Roman" w:hAnsi="Times New Roman" w:cs="Times New Roman"/>
+          <w:sz w:val="24"/>
+          <w:szCs w:val="24"/>
+        </w:rPr>
+      </w:pPr>
+      <w:hyperlink r:id="rId13" w:history="1">
+        <w:r>
+          <w:rPr>
+            <w:rStyle w:val="Hyperlink"/>
+            <w:rFonts w:ascii="Times New Roman" w:hAnsi="Times New Roman" w:cs="Times New Roman"/>
+            <w:sz w:val="24"/>
+            <w:szCs w:val="24"/>
+          </w:rPr>
+          <w:t>https://classroom.udacity.com/nanodegrees/nd002/parts/00213454010/modules/318423863275461/lessons/3184238632239847/concepts/31814787270923</w:t>
+        </w:r>
+      </w:hyperlink>
+    </w:p>
+    <w:p>
+      <w:pPr>
+        <w:rPr>
+          <w:rFonts w:ascii="Times New Roman" w:hAnsi="Times New Roman" w:cs="Times New Roman"/>
+          <w:sz w:val="24"/>
+          <w:szCs w:val="24"/>
+        </w:rPr>
+      </w:pPr>
+      <w:hyperlink r:id="rId14" w:history="1">
+        <w:r>
+          <w:rPr>
+            <w:rStyle w:val="Hyperlink"/>
+            <w:rFonts w:ascii="Times New Roman" w:hAnsi="Times New Roman" w:cs="Times New Roman"/>
+            <w:sz w:val="24"/>
+            <w:szCs w:val="24"/>
+          </w:rPr>
+          <w:t>http://jsonviewer.stack.hu/</w:t>
+        </w:r>
+      </w:hyperlink>
+    </w:p>
+    <w:p>
+      <w:pPr>
+        <w:rPr>
+          <w:rFonts w:ascii="Times New Roman" w:hAnsi="Times New Roman" w:cs="Times New Roman"/>
+          <w:sz w:val="24"/>
+          <w:szCs w:val="24"/>
+        </w:rPr>
+      </w:pPr>
+      <w:hyperlink r:id="rId15" w:history="1">
+        <w:r>
+          <w:rPr>
+            <w:rStyle w:val="Hyperlink"/>
+            <w:rFonts w:ascii="Times New Roman" w:hAnsi="Times New Roman" w:cs="Times New Roman"/>
+            <w:sz w:val="24"/>
+            <w:szCs w:val="24"/>
+          </w:rPr>
+          <w:t>http://www.d3noob.org/2013/02/update-d3js-data-dynamically.html</w:t>
+        </w:r>
+      </w:hyperlink>
+    </w:p>
+    <w:p>
+      <w:pPr>
+        <w:rPr>
+          <w:rFonts w:ascii="Times New Roman" w:hAnsi="Times New Roman" w:cs="Times New Roman"/>
+          <w:sz w:val="24"/>
+          <w:szCs w:val="24"/>
+        </w:rPr>
+      </w:pPr>
+      <w:hyperlink r:id="rId16" w:history="1">
+        <w:r>
+          <w:rPr>
+            <w:rStyle w:val="Hyperlink"/>
+            <w:rFonts w:ascii="Times New Roman" w:hAnsi="Times New Roman" w:cs="Times New Roman"/>
+            <w:sz w:val="24"/>
+            <w:szCs w:val="24"/>
+          </w:rPr>
+          <w:t>http://stackoverflow.com/questions/11832914/round-to-at-most-2-decimal-places-only-if-necessary</w:t>
+        </w:r>
+      </w:hyperlink>
+    </w:p>
+    <w:p>
+      <w:pPr>
+        <w:rPr>
+          <w:rFonts w:ascii="Times New Roman" w:hAnsi="Times New Roman" w:cs="Times New Roman"/>
+          <w:sz w:val="24"/>
+          <w:szCs w:val="24"/>
+        </w:rPr>
+      </w:pPr>
+      <w:hyperlink r:id="rId17" w:history="1">
+        <w:r>
+          <w:rPr>
+            <w:rStyle w:val="Hyperlink"/>
+            <w:rFonts w:ascii="Times New Roman" w:hAnsi="Times New Roman" w:cs="Times New Roman"/>
+            <w:sz w:val="24"/>
+            <w:szCs w:val="24"/>
+          </w:rPr>
+          <w:t>http://stackoverflow.com/questions/5767325/how-to-remove-a-particular-element-from-an-array-in-javascript</w:t>
+        </w:r>
+      </w:hyperlink>
+    </w:p>
+    <w:p>
+      <w:pPr>
+        <w:rPr>
+          <w:rFonts w:ascii="Times New Roman" w:hAnsi="Times New Roman" w:cs="Times New Roman"/>
+          <w:sz w:val="24"/>
+          <w:szCs w:val="24"/>
+        </w:rPr>
+      </w:pPr>
+      <w:hyperlink r:id="rId18" w:history="1">
+        <w:r>
+          <w:rPr>
+            <w:rStyle w:val="Hyperlink"/>
+            <w:rFonts w:ascii="Times New Roman" w:hAnsi="Times New Roman" w:cs="Times New Roman"/>
+            <w:sz w:val="24"/>
+            <w:szCs w:val="24"/>
+          </w:rPr>
+          <w:t>http://www.yourhtmlsource.com/stylesheets/csslayout.html</w:t>
+        </w:r>
+      </w:hyperlink>
+    </w:p>
+    <w:p>
+      <w:pPr>
+        <w:rPr>
+          <w:rFonts w:ascii="Times New Roman" w:hAnsi="Times New Roman" w:cs="Times New Roman"/>
+          <w:sz w:val="24"/>
+          <w:szCs w:val="24"/>
+        </w:rPr>
+      </w:pPr>
+      <w:hyperlink r:id="rId19" w:history="1">
+        <w:r>
+          <w:rPr>
+            <w:rStyle w:val="Hyperlink"/>
+            <w:rFonts w:ascii="Times New Roman" w:hAnsi="Times New Roman" w:cs="Times New Roman"/>
+            <w:sz w:val="24"/>
+            <w:szCs w:val="24"/>
+          </w:rPr>
+          <w:t>https://www.w3schools.com/css/css_font.asp</w:t>
+        </w:r>
+      </w:hyperlink>
+    </w:p>
+    <w:p>
+      <w:pPr>
+        <w:rPr>
+          <w:rFonts w:ascii="Times New Roman" w:hAnsi="Times New Roman" w:cs="Times New Roman"/>
+          <w:sz w:val="24"/>
+          <w:szCs w:val="24"/>
+        </w:rPr>
+      </w:pPr>
+      <w:hyperlink r:id="rId20" w:history="1">
+        <w:r>
+          <w:rPr>
+            <w:rStyle w:val="Hyperlink"/>
+            <w:rFonts w:ascii="Times New Roman" w:hAnsi="Times New Roman" w:cs="Times New Roman"/>
+            <w:sz w:val="24"/>
+            <w:szCs w:val="24"/>
+          </w:rPr>
+          <w:t>http://www.quackit.com/css/css_color_codes.cfm</w:t>
+        </w:r>
+      </w:hyperlink>
+    </w:p>
+    <w:p>
+      <w:pPr>
+        <w:rPr>
+          <w:rFonts w:ascii="Times New Roman" w:hAnsi="Times New Roman" w:cs="Times New Roman"/>
+          <w:sz w:val="24"/>
+          <w:szCs w:val="24"/>
+        </w:rPr>
+      </w:pPr>
+      <w:hyperlink r:id="rId21" w:history="1">
+        <w:r>
+          <w:rPr>
+            <w:rStyle w:val="Hyperlink"/>
+            <w:rFonts w:ascii="Times New Roman" w:hAnsi="Times New Roman" w:cs="Times New Roman"/>
+            <w:sz w:val="24"/>
+            <w:szCs w:val="24"/>
+          </w:rPr>
+          <w:t>http://examples.oreilly.com/0636920025429/mikedewar-getting_started_with_d3-bdfc34e/visualisations/subway_wait_assessment_UI.html</w:t>
+        </w:r>
+      </w:hyperlink>
+    </w:p>
+    <w:p>
+      <w:pPr>
+        <w:rPr>
+          <w:rFonts w:ascii="Times New Roman" w:hAnsi="Times New Roman" w:cs="Times New Roman"/>
+          <w:sz w:val="24"/>
+          <w:szCs w:val="24"/>
+        </w:rPr>
+      </w:pPr>
+      <w:hyperlink r:id="rId22" w:history="1">
+        <w:r>
+          <w:rPr>
+            <w:rStyle w:val="Hyperlink"/>
+            <w:rFonts w:ascii="Times New Roman" w:hAnsi="Times New Roman" w:cs="Times New Roman"/>
+            <w:sz w:val="24"/>
+            <w:szCs w:val="24"/>
+          </w:rPr>
+          <w:t>https://bl.ocks.org/d3noob/c506ac45617cf9ed39337f99f8511218</w:t>
+        </w:r>
+      </w:hyperlink>
+    </w:p>
+    <w:p>
+      <w:pPr>
+        <w:rPr>
+          <w:rFonts w:ascii="Times New Roman" w:hAnsi="Times New Roman" w:cs="Times New Roman"/>
+          <w:sz w:val="24"/>
+          <w:szCs w:val="24"/>
+        </w:rPr>
+      </w:pPr>
+      <w:hyperlink r:id="rId23" w:history="1">
+        <w:r>
+          <w:rPr>
+            <w:rStyle w:val="Hyperlink"/>
+            <w:rFonts w:ascii="Times New Roman" w:hAnsi="Times New Roman" w:cs="Times New Roman"/>
+            <w:sz w:val="24"/>
+            <w:szCs w:val="24"/>
+          </w:rPr>
+          <w:t>https://jsfiddle.net/wb8u02kL/2/</w:t>
+        </w:r>
+      </w:hyperlink>
+    </w:p>
+    <w:p>
+      <w:pPr>
+        <w:rPr>
+          <w:rFonts w:ascii="Times New Roman" w:hAnsi="Times New Roman" w:cs="Times New Roman"/>
+          <w:sz w:val="24"/>
+          <w:szCs w:val="24"/>
+        </w:rPr>
+      </w:pPr>
+      <w:hyperlink r:id="rId24" w:history="1">
+        <w:r>
+          <w:rPr>
+            <w:rStyle w:val="Hyperlink"/>
+            <w:rFonts w:ascii="Times New Roman" w:hAnsi="Times New Roman" w:cs="Times New Roman"/>
+            <w:sz w:val="24"/>
+            <w:szCs w:val="24"/>
+          </w:rPr>
+          <w:t>http://shop.oreill</w:t>
+        </w:r>
+        <w:r>
+          <w:rPr>
+            <w:rStyle w:val="Hyperlink"/>
+            <w:rFonts w:ascii="Times New Roman" w:hAnsi="Times New Roman" w:cs="Times New Roman"/>
+            <w:sz w:val="24"/>
+            <w:szCs w:val="24"/>
+          </w:rPr>
+          <w:t>y</w:t>
+        </w:r>
+        <w:r>
+          <w:rPr>
+            <w:rStyle w:val="Hyperlink"/>
+            <w:rFonts w:ascii="Times New Roman" w:hAnsi="Times New Roman" w:cs="Times New Roman"/>
+            <w:sz w:val="24"/>
+            <w:szCs w:val="24"/>
+          </w:rPr>
+          <w:t>.com/product/0636920025429.do</w:t>
+        </w:r>
+      </w:hyperlink>
+    </w:p>
+    <w:p>
+      <w:pPr>
+        <w:rPr>
+          <w:rFonts w:ascii="Times New Roman" w:hAnsi="Times New Roman" w:cs="Times New Roman"/>
+          <w:sz w:val="24"/>
+          <w:szCs w:val="24"/>
+        </w:rPr>
+      </w:pPr>
+      <w:hyperlink r:id="rId25" w:history="1">
+        <w:r>
+          <w:rPr>
+            <w:rStyle w:val="Hyperlink"/>
+            <w:rFonts w:ascii="Times New Roman" w:hAnsi="Times New Roman" w:cs="Times New Roman"/>
+            <w:sz w:val="24"/>
+            <w:szCs w:val="24"/>
+          </w:rPr>
+          <w:t>http://stackoverflow.com/questions/4810927/how-to-go-up-a-level-in-the-src-path-of-a-url-in-html</w:t>
+        </w:r>
+      </w:hyperlink>
     </w:p>
     <w:sectPr>
       <w:pgSz w:w="12240" w:h="15840"/>
@@ -484,6 +2147,29 @@
     <w:semiHidden/>
     <w:unhideWhenUsed/>
   </w:style>
+  <w:style w:type="character" w:styleId="Hyperlink">
+    <w:name w:val="Hyperlink"/>
+    <w:basedOn w:val="DefaultParagraphFont"/>
+    <w:uiPriority w:val="99"/>
+    <w:unhideWhenUsed/>
+    <w:rsid w:val="00DC2577"/>
+    <w:rPr>
+      <w:color w:val="0563C1" w:themeColor="hyperlink"/>
+      <w:u w:val="single"/>
+    </w:rPr>
+  </w:style>
+  <w:style w:type="character" w:styleId="FollowedHyperlink">
+    <w:name w:val="FollowedHyperlink"/>
+    <w:basedOn w:val="DefaultParagraphFont"/>
+    <w:uiPriority w:val="99"/>
+    <w:semiHidden/>
+    <w:unhideWhenUsed/>
+    <w:rsid w:val="00DC2577"/>
+    <w:rPr>
+      <w:color w:val="954F72" w:themeColor="followedHyperlink"/>
+      <w:u w:val="single"/>
+    </w:rPr>
+  </w:style>
 </w:styles>
 </file>
 

</xml_diff>